<commit_message>
Updated write up docs to include contract addresses
</commit_message>
<xml_diff>
--- a/write-up.docx
+++ b/write-up.docx
@@ -99,12 +99,12 @@
           <wp:inline distB="114300" distT="114300" distL="114300" distR="114300">
             <wp:extent cx="5943600" cy="4127500"/>
             <wp:effectExtent b="0" l="0" r="0" t="0"/>
-            <wp:docPr id="1" name="image4.png"/>
+            <wp:docPr id="1" name="image1.png"/>
             <a:graphic>
               <a:graphicData uri="http://schemas.openxmlformats.org/drawingml/2006/picture">
                 <pic:pic>
                   <pic:nvPicPr>
-                    <pic:cNvPr id="0" name="image4.png"/>
+                    <pic:cNvPr id="0" name="image1.png"/>
                     <pic:cNvPicPr preferRelativeResize="0"/>
                   </pic:nvPicPr>
                   <pic:blipFill>
@@ -175,12 +175,12 @@
           <wp:inline distB="114300" distT="114300" distL="114300" distR="114300">
             <wp:extent cx="5943600" cy="1803400"/>
             <wp:effectExtent b="0" l="0" r="0" t="0"/>
-            <wp:docPr id="4" name="image3.png"/>
+            <wp:docPr id="4" name="image4.png"/>
             <a:graphic>
               <a:graphicData uri="http://schemas.openxmlformats.org/drawingml/2006/picture">
                 <pic:pic>
                   <pic:nvPicPr>
-                    <pic:cNvPr id="0" name="image3.png"/>
+                    <pic:cNvPr id="0" name="image4.png"/>
                     <pic:cNvPicPr preferRelativeResize="0"/>
                   </pic:nvPicPr>
                   <pic:blipFill>
@@ -251,12 +251,12 @@
           <wp:inline distB="114300" distT="114300" distL="114300" distR="114300">
             <wp:extent cx="5943600" cy="1079500"/>
             <wp:effectExtent b="0" l="0" r="0" t="0"/>
-            <wp:docPr id="3" name="image1.png"/>
+            <wp:docPr id="3" name="image3.png"/>
             <a:graphic>
               <a:graphicData uri="http://schemas.openxmlformats.org/drawingml/2006/picture">
                 <pic:pic>
                   <pic:nvPicPr>
-                    <pic:cNvPr id="0" name="image1.png"/>
+                    <pic:cNvPr id="0" name="image3.png"/>
                     <pic:cNvPicPr preferRelativeResize="0"/>
                   </pic:nvPicPr>
                   <pic:blipFill>
@@ -365,6 +365,32 @@
     </w:p>
     <w:p>
       <w:pPr>
+        <w:ind w:left="720" w:firstLine="0"/>
+        <w:rPr/>
+      </w:pPr>
+      <w:r>
+        <w:rPr>
+          <w:rtl w:val="0"/>
+        </w:rPr>
+      </w:r>
+    </w:p>
+    <w:p>
+      <w:pPr>
+        <w:ind w:left="0" w:firstLine="0"/>
+        <w:rPr>
+          <w:u w:val="single"/>
+        </w:rPr>
+      </w:pPr>
+      <w:r>
+        <w:rPr>
+          <w:u w:val="single"/>
+          <w:rtl w:val="0"/>
+        </w:rPr>
+        <w:t xml:space="preserve">Versions:</w:t>
+      </w:r>
+    </w:p>
+    <w:p>
+      <w:pPr>
         <w:numPr>
           <w:ilvl w:val="0"/>
           <w:numId w:val="1"/>
@@ -454,122 +480,323 @@
         <w:rPr>
           <w:rtl w:val="0"/>
         </w:rPr>
-        <w:t xml:space="preserve">Transaction hashes</w:t>
-      </w:r>
-    </w:p>
-    <w:p>
-      <w:pPr>
-        <w:ind w:left="0" w:firstLine="0"/>
-        <w:rPr/>
-      </w:pPr>
-      <w:r>
-        <w:rPr>
-          <w:rtl w:val="0"/>
-        </w:rPr>
-      </w:r>
-    </w:p>
-    <w:p>
-      <w:pPr>
-        <w:ind w:left="0" w:firstLine="0"/>
-        <w:rPr/>
-      </w:pPr>
-      <w:r>
-        <w:rPr>
-          <w:rtl w:val="0"/>
-        </w:rPr>
-        <w:t xml:space="preserve">&gt; FarmerRole transaction hash:    0xd3d79a54c0eadfc308eda104e5b9f402849994e55c04a2cc06eec53fe711c056</w:t>
-      </w:r>
-    </w:p>
-    <w:p>
-      <w:pPr>
-        <w:ind w:left="0" w:firstLine="0"/>
-        <w:rPr/>
-      </w:pPr>
-      <w:r>
-        <w:rPr>
-          <w:rtl w:val="0"/>
-        </w:rPr>
-      </w:r>
-    </w:p>
-    <w:p>
-      <w:pPr>
-        <w:ind w:left="0" w:firstLine="0"/>
-        <w:rPr/>
-      </w:pPr>
-      <w:r>
-        <w:rPr>
-          <w:rtl w:val="0"/>
-        </w:rPr>
-        <w:t xml:space="preserve">&gt; DistributorRole transaction hash:    0x8b5860b4b223d038fdaefe13bd5cb8651b8ac006a76f8dff039c6bb561e61a57</w:t>
-      </w:r>
-    </w:p>
-    <w:p>
-      <w:pPr>
-        <w:ind w:left="0" w:firstLine="0"/>
-        <w:rPr/>
-      </w:pPr>
-      <w:r>
-        <w:rPr>
-          <w:rtl w:val="0"/>
-        </w:rPr>
-      </w:r>
-    </w:p>
-    <w:p>
-      <w:pPr>
-        <w:ind w:left="0" w:firstLine="0"/>
-        <w:rPr/>
-      </w:pPr>
-      <w:r>
-        <w:rPr>
-          <w:rtl w:val="0"/>
-        </w:rPr>
-        <w:t xml:space="preserve">&gt; RetailerRole transaction hash:    0x3b51071997509e2bb38fbdb8faa1bf4f16e1620e7f486bf96fe2d470ae851705</w:t>
-      </w:r>
-    </w:p>
-    <w:p>
-      <w:pPr>
-        <w:ind w:left="0" w:firstLine="0"/>
-        <w:rPr/>
-      </w:pPr>
-      <w:r>
-        <w:rPr>
-          <w:rtl w:val="0"/>
-        </w:rPr>
-      </w:r>
-    </w:p>
-    <w:p>
-      <w:pPr>
-        <w:ind w:left="0" w:firstLine="0"/>
-        <w:rPr/>
-      </w:pPr>
-      <w:r>
-        <w:rPr>
-          <w:rtl w:val="0"/>
-        </w:rPr>
-        <w:t xml:space="preserve">&gt; ConsumerRole transaction hash:    0x82f813a8aec942983be4c6ef0a3622394aa4627429737213a839810a2e51e967</w:t>
-      </w:r>
-    </w:p>
-    <w:p>
-      <w:pPr>
-        <w:ind w:left="0" w:firstLine="0"/>
-        <w:rPr/>
-      </w:pPr>
-      <w:r>
-        <w:rPr>
-          <w:rtl w:val="0"/>
-        </w:rPr>
-      </w:r>
-    </w:p>
-    <w:p>
-      <w:pPr>
-        <w:ind w:left="0" w:firstLine="0"/>
-        <w:rPr/>
-      </w:pPr>
-      <w:r>
-        <w:rPr>
-          <w:rtl w:val="0"/>
-        </w:rPr>
-        <w:t xml:space="preserve">&gt; SupplyChain transaction hash:    0x14895a4a85f61ebb20e31504ea262b3e2f3714cd36cd087fcedbd8ae1a948fb6</w:t>
+        <w:t xml:space="preserve">Transaction Hashes and Contract Addresses</w:t>
+      </w:r>
+    </w:p>
+    <w:p>
+      <w:pPr>
+        <w:ind w:left="0" w:firstLine="0"/>
+        <w:rPr/>
+      </w:pPr>
+      <w:r>
+        <w:rPr>
+          <w:rtl w:val="0"/>
+        </w:rPr>
+      </w:r>
+    </w:p>
+    <w:p>
+      <w:pPr>
+        <w:ind w:left="0" w:firstLine="0"/>
+        <w:rPr/>
+      </w:pPr>
+      <w:r>
+        <w:rPr>
+          <w:rtl w:val="0"/>
+        </w:rPr>
+        <w:t xml:space="preserve">FarmerRole</w:t>
+      </w:r>
+    </w:p>
+    <w:p>
+      <w:pPr>
+        <w:ind w:left="0" w:firstLine="0"/>
+        <w:rPr/>
+      </w:pPr>
+      <w:r>
+        <w:rPr>
+          <w:rtl w:val="0"/>
+        </w:rPr>
+        <w:t xml:space="preserve">   ----------------------</w:t>
+      </w:r>
+    </w:p>
+    <w:p>
+      <w:pPr>
+        <w:ind w:left="0" w:firstLine="0"/>
+        <w:rPr/>
+      </w:pPr>
+      <w:r>
+        <w:rPr>
+          <w:rtl w:val="0"/>
+        </w:rPr>
+        <w:t xml:space="preserve">   &gt; transaction hash:    0xd3d79a54c0eadfc308eda104e5b9f402849994e55c04a2cc06eec53fe711c056</w:t>
+      </w:r>
+    </w:p>
+    <w:p>
+      <w:pPr>
+        <w:rPr/>
+      </w:pPr>
+      <w:r>
+        <w:rPr>
+          <w:rtl w:val="0"/>
+        </w:rPr>
+        <w:t xml:space="preserve">   &gt; contract address:    0x6d39Bc9DA68699119816b45e3Edf5468A80aE986</w:t>
+      </w:r>
+    </w:p>
+    <w:p>
+      <w:pPr>
+        <w:ind w:left="0" w:firstLine="0"/>
+        <w:rPr/>
+      </w:pPr>
+      <w:r>
+        <w:rPr>
+          <w:rtl w:val="0"/>
+        </w:rPr>
+      </w:r>
+    </w:p>
+    <w:p>
+      <w:pPr>
+        <w:ind w:left="0" w:firstLine="0"/>
+        <w:rPr/>
+      </w:pPr>
+      <w:r>
+        <w:rPr>
+          <w:rtl w:val="0"/>
+        </w:rPr>
+        <w:t xml:space="preserve">DistributorRole</w:t>
+      </w:r>
+    </w:p>
+    <w:p>
+      <w:pPr>
+        <w:ind w:left="0" w:firstLine="0"/>
+        <w:rPr/>
+      </w:pPr>
+      <w:r>
+        <w:rPr>
+          <w:rtl w:val="0"/>
+        </w:rPr>
+        <w:t xml:space="preserve">   ---------------------------</w:t>
+      </w:r>
+    </w:p>
+    <w:p>
+      <w:pPr>
+        <w:ind w:left="0" w:firstLine="0"/>
+        <w:rPr/>
+      </w:pPr>
+      <w:r>
+        <w:rPr>
+          <w:rtl w:val="0"/>
+        </w:rPr>
+        <w:t xml:space="preserve">   &gt; transaction hash:    0x8b5860b4b223d038fdaefe13bd5cb8651b8ac006a76f8dff039c6bb561e61a57</w:t>
+      </w:r>
+    </w:p>
+    <w:p>
+      <w:pPr>
+        <w:ind w:left="0" w:firstLine="0"/>
+        <w:rPr/>
+      </w:pPr>
+      <w:r>
+        <w:rPr>
+          <w:rtl w:val="0"/>
+        </w:rPr>
+        <w:t xml:space="preserve">   &gt; contract address:    0xeea58BC3ad158F86b9dBbb5868E548b9B99BBf45</w:t>
+      </w:r>
+    </w:p>
+    <w:p>
+      <w:pPr>
+        <w:ind w:left="0" w:firstLine="0"/>
+        <w:rPr/>
+      </w:pPr>
+      <w:r>
+        <w:rPr>
+          <w:rtl w:val="0"/>
+        </w:rPr>
+      </w:r>
+    </w:p>
+    <w:p>
+      <w:pPr>
+        <w:ind w:left="0" w:firstLine="0"/>
+        <w:rPr/>
+      </w:pPr>
+      <w:r>
+        <w:rPr>
+          <w:rtl w:val="0"/>
+        </w:rPr>
+        <w:t xml:space="preserve">  RetailerRole</w:t>
+      </w:r>
+    </w:p>
+    <w:p>
+      <w:pPr>
+        <w:ind w:left="0" w:firstLine="0"/>
+        <w:rPr/>
+      </w:pPr>
+      <w:r>
+        <w:rPr>
+          <w:rtl w:val="0"/>
+        </w:rPr>
+        <w:t xml:space="preserve">   ------------------------</w:t>
+      </w:r>
+    </w:p>
+    <w:p>
+      <w:pPr>
+        <w:ind w:left="0" w:firstLine="0"/>
+        <w:rPr/>
+      </w:pPr>
+      <w:r>
+        <w:rPr>
+          <w:rtl w:val="0"/>
+        </w:rPr>
+        <w:t xml:space="preserve">   &gt; transaction hash:    0x3b51071997509e2bb38fbdb8faa1bf4f16e1620e7f486bf96fe2d470ae851705</w:t>
+      </w:r>
+    </w:p>
+    <w:p>
+      <w:pPr>
+        <w:ind w:left="0" w:firstLine="0"/>
+        <w:rPr/>
+      </w:pPr>
+      <w:r>
+        <w:rPr>
+          <w:rtl w:val="0"/>
+        </w:rPr>
+        <w:t xml:space="preserve">   &gt; contract address:    0x4561C85d1d964F9f0C36f894e64D40A37F0e5A06</w:t>
+      </w:r>
+    </w:p>
+    <w:p>
+      <w:pPr>
+        <w:ind w:left="0" w:firstLine="0"/>
+        <w:rPr/>
+      </w:pPr>
+      <w:r>
+        <w:rPr>
+          <w:rtl w:val="0"/>
+        </w:rPr>
+      </w:r>
+    </w:p>
+    <w:p>
+      <w:pPr>
+        <w:ind w:left="0" w:firstLine="0"/>
+        <w:rPr/>
+      </w:pPr>
+      <w:r>
+        <w:rPr>
+          <w:rtl w:val="0"/>
+        </w:rPr>
+        <w:t xml:space="preserve"> ConsumerRole</w:t>
+      </w:r>
+    </w:p>
+    <w:p>
+      <w:pPr>
+        <w:ind w:left="0" w:firstLine="0"/>
+        <w:rPr/>
+      </w:pPr>
+      <w:r>
+        <w:rPr>
+          <w:rtl w:val="0"/>
+        </w:rPr>
+        <w:t xml:space="preserve">   ------------------------</w:t>
+      </w:r>
+    </w:p>
+    <w:p>
+      <w:pPr>
+        <w:ind w:left="0" w:firstLine="0"/>
+        <w:rPr/>
+      </w:pPr>
+      <w:r>
+        <w:rPr>
+          <w:rtl w:val="0"/>
+        </w:rPr>
+        <w:t xml:space="preserve">   &gt; transaction hash:    0x82f813a8aec942983be4c6ef0a3622394aa4627429737213a839810a2e51e967</w:t>
+      </w:r>
+    </w:p>
+    <w:p>
+      <w:pPr>
+        <w:ind w:left="0" w:firstLine="0"/>
+        <w:rPr/>
+      </w:pPr>
+      <w:r>
+        <w:rPr>
+          <w:rtl w:val="0"/>
+        </w:rPr>
+        <w:t xml:space="preserve">   &gt; contract address:    0xD092E50e9b08f52D626f7015D72cfa66e7A10FFD</w:t>
+      </w:r>
+    </w:p>
+    <w:p>
+      <w:pPr>
+        <w:ind w:left="0" w:firstLine="0"/>
+        <w:rPr/>
+      </w:pPr>
+      <w:r>
+        <w:rPr>
+          <w:rtl w:val="0"/>
+        </w:rPr>
+      </w:r>
+    </w:p>
+    <w:p>
+      <w:pPr>
+        <w:ind w:left="0" w:firstLine="0"/>
+        <w:rPr/>
+      </w:pPr>
+      <w:r>
+        <w:rPr>
+          <w:rtl w:val="0"/>
+        </w:rPr>
+        <w:t xml:space="preserve">SupplyChain</w:t>
+      </w:r>
+    </w:p>
+    <w:p>
+      <w:pPr>
+        <w:ind w:left="0" w:firstLine="0"/>
+        <w:rPr/>
+      </w:pPr>
+      <w:r>
+        <w:rPr>
+          <w:rtl w:val="0"/>
+        </w:rPr>
+        <w:t xml:space="preserve">   -----------------------</w:t>
+      </w:r>
+    </w:p>
+    <w:p>
+      <w:pPr>
+        <w:ind w:left="0" w:firstLine="0"/>
+        <w:rPr/>
+      </w:pPr>
+      <w:r>
+        <w:rPr>
+          <w:rtl w:val="0"/>
+        </w:rPr>
+        <w:t xml:space="preserve">   &gt; transaction hash:    0x14895a4a85f61ebb20e31504ea262b3e2f3714cd36cd087fcedbd8ae1a948fb6</w:t>
+      </w:r>
+    </w:p>
+    <w:p>
+      <w:pPr>
+        <w:ind w:left="0" w:firstLine="0"/>
+        <w:rPr/>
+      </w:pPr>
+      <w:r>
+        <w:rPr>
+          <w:rtl w:val="0"/>
+        </w:rPr>
+        <w:t xml:space="preserve">   &gt; contract address:    0x1aC546f43399254d5F97c7F78f78fc41d4dA4f72</w:t>
+      </w:r>
+    </w:p>
+    <w:p>
+      <w:pPr>
+        <w:ind w:left="0" w:firstLine="0"/>
+        <w:rPr/>
+      </w:pPr>
+      <w:r>
+        <w:rPr>
+          <w:rtl w:val="0"/>
+        </w:rPr>
+      </w:r>
+    </w:p>
+    <w:p>
+      <w:pPr>
+        <w:ind w:left="0" w:firstLine="0"/>
+        <w:rPr/>
+      </w:pPr>
+      <w:r>
+        <w:rPr>
+          <w:rtl w:val="0"/>
+        </w:rPr>
       </w:r>
     </w:p>
     <w:sectPr>

</xml_diff>